<commit_message>
Sửa báo cáo (không đáng kể)
</commit_message>
<xml_diff>
--- a/Báo cáo Project I.docx
+++ b/Báo cáo Project I.docx
@@ -56,7 +56,7 @@
         </w:rPr>
         <w:fldChar w:fldCharType="separate"/>
       </w:r>
-      <w:hyperlink w:anchor="_Toc87883378" w:history="1">
+      <w:hyperlink w:anchor="_Toc88035523" w:history="1">
         <w:r>
           <w:rPr>
             <w:rStyle w:val="Hyperlink"/>
@@ -85,7 +85,7 @@
             <w:noProof/>
             <w:webHidden/>
           </w:rPr>
-          <w:instrText xml:space="preserve"> PAGEREF _Toc87883378 \h </w:instrText>
+          <w:instrText xml:space="preserve"> PAGEREF _Toc88035523 \h </w:instrText>
         </w:r>
         <w:r>
           <w:rPr>
@@ -130,7 +130,7 @@
           <w:lang/>
         </w:rPr>
       </w:pPr>
-      <w:hyperlink w:anchor="_Toc87883379" w:history="1">
+      <w:hyperlink w:anchor="_Toc88035524" w:history="1">
         <w:r>
           <w:rPr>
             <w:rStyle w:val="Hyperlink"/>
@@ -159,7 +159,7 @@
             <w:noProof/>
             <w:webHidden/>
           </w:rPr>
-          <w:instrText xml:space="preserve"> PAGEREF _Toc87883379 \h </w:instrText>
+          <w:instrText xml:space="preserve"> PAGEREF _Toc88035524 \h </w:instrText>
         </w:r>
         <w:r>
           <w:rPr>
@@ -204,7 +204,7 @@
           <w:lang/>
         </w:rPr>
       </w:pPr>
-      <w:hyperlink w:anchor="_Toc87883380" w:history="1">
+      <w:hyperlink w:anchor="_Toc88035525" w:history="1">
         <w:r>
           <w:rPr>
             <w:rStyle w:val="Hyperlink"/>
@@ -235,7 +235,7 @@
             <w:noProof/>
             <w:webHidden/>
           </w:rPr>
-          <w:instrText xml:space="preserve"> PAGEREF _Toc87883380 \h </w:instrText>
+          <w:instrText xml:space="preserve"> PAGEREF _Toc88035525 \h </w:instrText>
         </w:r>
         <w:r>
           <w:rPr>
@@ -280,7 +280,7 @@
           <w:lang/>
         </w:rPr>
       </w:pPr>
-      <w:hyperlink w:anchor="_Toc87883381" w:history="1">
+      <w:hyperlink w:anchor="_Toc88035526" w:history="1">
         <w:r>
           <w:rPr>
             <w:rStyle w:val="Hyperlink"/>
@@ -311,7 +311,7 @@
             <w:noProof/>
             <w:webHidden/>
           </w:rPr>
-          <w:instrText xml:space="preserve"> PAGEREF _Toc87883381 \h </w:instrText>
+          <w:instrText xml:space="preserve"> PAGEREF _Toc88035526 \h </w:instrText>
         </w:r>
         <w:r>
           <w:rPr>
@@ -356,7 +356,7 @@
           <w:lang/>
         </w:rPr>
       </w:pPr>
-      <w:hyperlink w:anchor="_Toc87883382" w:history="1">
+      <w:hyperlink w:anchor="_Toc88035527" w:history="1">
         <w:r>
           <w:rPr>
             <w:rStyle w:val="Hyperlink"/>
@@ -387,7 +387,7 @@
             <w:noProof/>
             <w:webHidden/>
           </w:rPr>
-          <w:instrText xml:space="preserve"> PAGEREF _Toc87883382 \h </w:instrText>
+          <w:instrText xml:space="preserve"> PAGEREF _Toc88035527 \h </w:instrText>
         </w:r>
         <w:r>
           <w:rPr>
@@ -432,7 +432,7 @@
           <w:lang/>
         </w:rPr>
       </w:pPr>
-      <w:hyperlink w:anchor="_Toc87883383" w:history="1">
+      <w:hyperlink w:anchor="_Toc88035528" w:history="1">
         <w:r>
           <w:rPr>
             <w:rStyle w:val="Hyperlink"/>
@@ -463,7 +463,7 @@
             <w:noProof/>
             <w:webHidden/>
           </w:rPr>
-          <w:instrText xml:space="preserve"> PAGEREF _Toc87883383 \h </w:instrText>
+          <w:instrText xml:space="preserve"> PAGEREF _Toc88035528 \h </w:instrText>
         </w:r>
         <w:r>
           <w:rPr>
@@ -508,7 +508,7 @@
           <w:lang/>
         </w:rPr>
       </w:pPr>
-      <w:hyperlink w:anchor="_Toc87883384" w:history="1">
+      <w:hyperlink w:anchor="_Toc88035529" w:history="1">
         <w:r>
           <w:rPr>
             <w:rStyle w:val="Hyperlink"/>
@@ -539,7 +539,7 @@
             <w:noProof/>
             <w:webHidden/>
           </w:rPr>
-          <w:instrText xml:space="preserve"> PAGEREF _Toc87883384 \h </w:instrText>
+          <w:instrText xml:space="preserve"> PAGEREF _Toc88035529 \h </w:instrText>
         </w:r>
         <w:r>
           <w:rPr>
@@ -584,7 +584,7 @@
           <w:lang/>
         </w:rPr>
       </w:pPr>
-      <w:hyperlink w:anchor="_Toc87883385" w:history="1">
+      <w:hyperlink w:anchor="_Toc88035530" w:history="1">
         <w:r>
           <w:rPr>
             <w:rStyle w:val="Hyperlink"/>
@@ -615,7 +615,7 @@
             <w:noProof/>
             <w:webHidden/>
           </w:rPr>
-          <w:instrText xml:space="preserve"> PAGEREF _Toc87883385 \h </w:instrText>
+          <w:instrText xml:space="preserve"> PAGEREF _Toc88035530 \h </w:instrText>
         </w:r>
         <w:r>
           <w:rPr>
@@ -660,7 +660,7 @@
           <w:lang/>
         </w:rPr>
       </w:pPr>
-      <w:hyperlink w:anchor="_Toc87883386" w:history="1">
+      <w:hyperlink w:anchor="_Toc88035531" w:history="1">
         <w:r>
           <w:rPr>
             <w:rStyle w:val="Hyperlink"/>
@@ -670,7 +670,7 @@
             <w:noProof/>
             <w:lang w:val="vi-VN"/>
           </w:rPr>
-          <w:t>2.5. Sắp xếp trộn (Merge Sort)</w:t>
+          <w:t>2.5. Sắp xếp Trộn (Merge Sort)</w:t>
         </w:r>
         <w:r>
           <w:rPr>
@@ -691,7 +691,7 @@
             <w:noProof/>
             <w:webHidden/>
           </w:rPr>
-          <w:instrText xml:space="preserve"> PAGEREF _Toc87883386 \h </w:instrText>
+          <w:instrText xml:space="preserve"> PAGEREF _Toc88035531 \h </w:instrText>
         </w:r>
         <w:r>
           <w:rPr>
@@ -736,7 +736,7 @@
           <w:lang/>
         </w:rPr>
       </w:pPr>
-      <w:hyperlink w:anchor="_Toc87883387" w:history="1">
+      <w:hyperlink w:anchor="_Toc88035532" w:history="1">
         <w:r>
           <w:rPr>
             <w:rStyle w:val="Hyperlink"/>
@@ -767,7 +767,7 @@
             <w:noProof/>
             <w:webHidden/>
           </w:rPr>
-          <w:instrText xml:space="preserve"> PAGEREF _Toc87883387 \h </w:instrText>
+          <w:instrText xml:space="preserve"> PAGEREF _Toc88035532 \h </w:instrText>
         </w:r>
         <w:r>
           <w:rPr>
@@ -812,7 +812,7 @@
           <w:lang/>
         </w:rPr>
       </w:pPr>
-      <w:hyperlink w:anchor="_Toc87883388" w:history="1">
+      <w:hyperlink w:anchor="_Toc88035533" w:history="1">
         <w:r>
           <w:rPr>
             <w:rStyle w:val="Hyperlink"/>
@@ -854,7 +854,7 @@
             <w:noProof/>
             <w:webHidden/>
           </w:rPr>
-          <w:instrText xml:space="preserve"> PAGEREF _Toc87883388 \h </w:instrText>
+          <w:instrText xml:space="preserve"> PAGEREF _Toc88035533 \h </w:instrText>
         </w:r>
         <w:r>
           <w:rPr>
@@ -899,7 +899,7 @@
           <w:lang/>
         </w:rPr>
       </w:pPr>
-      <w:hyperlink w:anchor="_Toc87883389" w:history="1">
+      <w:hyperlink w:anchor="_Toc88035534" w:history="1">
         <w:r>
           <w:rPr>
             <w:rStyle w:val="Hyperlink"/>
@@ -928,7 +928,7 @@
             <w:noProof/>
             <w:webHidden/>
           </w:rPr>
-          <w:instrText xml:space="preserve"> PAGEREF _Toc87883389 \h </w:instrText>
+          <w:instrText xml:space="preserve"> PAGEREF _Toc88035534 \h </w:instrText>
         </w:r>
         <w:r>
           <w:rPr>
@@ -973,7 +973,7 @@
           <w:lang/>
         </w:rPr>
       </w:pPr>
-      <w:hyperlink w:anchor="_Toc87883390" w:history="1">
+      <w:hyperlink w:anchor="_Toc88035535" w:history="1">
         <w:r>
           <w:rPr>
             <w:rStyle w:val="Hyperlink"/>
@@ -1004,7 +1004,7 @@
             <w:noProof/>
             <w:webHidden/>
           </w:rPr>
-          <w:instrText xml:space="preserve"> PAGEREF _Toc87883390 \h </w:instrText>
+          <w:instrText xml:space="preserve"> PAGEREF _Toc88035535 \h </w:instrText>
         </w:r>
         <w:r>
           <w:rPr>
@@ -1049,7 +1049,7 @@
           <w:lang/>
         </w:rPr>
       </w:pPr>
-      <w:hyperlink w:anchor="_Toc87883391" w:history="1">
+      <w:hyperlink w:anchor="_Toc88035536" w:history="1">
         <w:r>
           <w:rPr>
             <w:rStyle w:val="Hyperlink"/>
@@ -1080,7 +1080,7 @@
             <w:noProof/>
             <w:webHidden/>
           </w:rPr>
-          <w:instrText xml:space="preserve"> PAGEREF _Toc87883391 \h </w:instrText>
+          <w:instrText xml:space="preserve"> PAGEREF _Toc88035536 \h </w:instrText>
         </w:r>
         <w:r>
           <w:rPr>
@@ -1125,7 +1125,7 @@
           <w:lang/>
         </w:rPr>
       </w:pPr>
-      <w:hyperlink w:anchor="_Toc87883392" w:history="1">
+      <w:hyperlink w:anchor="_Toc88035537" w:history="1">
         <w:r>
           <w:rPr>
             <w:rStyle w:val="Hyperlink"/>
@@ -1156,7 +1156,7 @@
             <w:noProof/>
             <w:webHidden/>
           </w:rPr>
-          <w:instrText xml:space="preserve"> PAGEREF _Toc87883392 \h </w:instrText>
+          <w:instrText xml:space="preserve"> PAGEREF _Toc88035537 \h </w:instrText>
         </w:r>
         <w:r>
           <w:rPr>
@@ -1201,7 +1201,7 @@
           <w:lang/>
         </w:rPr>
       </w:pPr>
-      <w:hyperlink w:anchor="_Toc87883393" w:history="1">
+      <w:hyperlink w:anchor="_Toc88035538" w:history="1">
         <w:r>
           <w:rPr>
             <w:rStyle w:val="Hyperlink"/>
@@ -1232,7 +1232,7 @@
             <w:noProof/>
             <w:webHidden/>
           </w:rPr>
-          <w:instrText xml:space="preserve"> PAGEREF _Toc87883393 \h </w:instrText>
+          <w:instrText xml:space="preserve"> PAGEREF _Toc88035538 \h </w:instrText>
         </w:r>
         <w:r>
           <w:rPr>
@@ -1277,7 +1277,7 @@
           <w:lang/>
         </w:rPr>
       </w:pPr>
-      <w:hyperlink w:anchor="_Toc87883394" w:history="1">
+      <w:hyperlink w:anchor="_Toc88035539" w:history="1">
         <w:r>
           <w:rPr>
             <w:rStyle w:val="Hyperlink"/>
@@ -1308,7 +1308,7 @@
             <w:noProof/>
             <w:webHidden/>
           </w:rPr>
-          <w:instrText xml:space="preserve"> PAGEREF _Toc87883394 \h </w:instrText>
+          <w:instrText xml:space="preserve"> PAGEREF _Toc88035539 \h </w:instrText>
         </w:r>
         <w:r>
           <w:rPr>
@@ -1353,7 +1353,7 @@
           <w:lang/>
         </w:rPr>
       </w:pPr>
-      <w:hyperlink w:anchor="_Toc87883395" w:history="1">
+      <w:hyperlink w:anchor="_Toc88035540" w:history="1">
         <w:r>
           <w:rPr>
             <w:rStyle w:val="Hyperlink"/>
@@ -1384,7 +1384,7 @@
             <w:noProof/>
             <w:webHidden/>
           </w:rPr>
-          <w:instrText xml:space="preserve"> PAGEREF _Toc87883395 \h </w:instrText>
+          <w:instrText xml:space="preserve"> PAGEREF _Toc88035540 \h </w:instrText>
         </w:r>
         <w:r>
           <w:rPr>
@@ -1429,7 +1429,7 @@
           <w:lang/>
         </w:rPr>
       </w:pPr>
-      <w:hyperlink w:anchor="_Toc87883396" w:history="1">
+      <w:hyperlink w:anchor="_Toc88035541" w:history="1">
         <w:r>
           <w:rPr>
             <w:rStyle w:val="Hyperlink"/>
@@ -1460,7 +1460,7 @@
             <w:noProof/>
             <w:webHidden/>
           </w:rPr>
-          <w:instrText xml:space="preserve"> PAGEREF _Toc87883396 \h </w:instrText>
+          <w:instrText xml:space="preserve"> PAGEREF _Toc88035541 \h </w:instrText>
         </w:r>
         <w:r>
           <w:rPr>
@@ -1505,7 +1505,7 @@
           <w:lang/>
         </w:rPr>
       </w:pPr>
-      <w:hyperlink w:anchor="_Toc87883397" w:history="1">
+      <w:hyperlink w:anchor="_Toc88035542" w:history="1">
         <w:r>
           <w:rPr>
             <w:rStyle w:val="Hyperlink"/>
@@ -1536,7 +1536,7 @@
             <w:noProof/>
             <w:webHidden/>
           </w:rPr>
-          <w:instrText xml:space="preserve"> PAGEREF _Toc87883397 \h </w:instrText>
+          <w:instrText xml:space="preserve"> PAGEREF _Toc88035542 \h </w:instrText>
         </w:r>
         <w:r>
           <w:rPr>
@@ -1581,7 +1581,7 @@
           <w:lang/>
         </w:rPr>
       </w:pPr>
-      <w:hyperlink w:anchor="_Toc87883398" w:history="1">
+      <w:hyperlink w:anchor="_Toc88035543" w:history="1">
         <w:r>
           <w:rPr>
             <w:rStyle w:val="Hyperlink"/>
@@ -1612,7 +1612,7 @@
             <w:noProof/>
             <w:webHidden/>
           </w:rPr>
-          <w:instrText xml:space="preserve"> PAGEREF _Toc87883398 \h </w:instrText>
+          <w:instrText xml:space="preserve"> PAGEREF _Toc88035543 \h </w:instrText>
         </w:r>
         <w:r>
           <w:rPr>
@@ -1657,7 +1657,7 @@
           <w:lang/>
         </w:rPr>
       </w:pPr>
-      <w:hyperlink w:anchor="_Toc87883399" w:history="1">
+      <w:hyperlink w:anchor="_Toc88035544" w:history="1">
         <w:r>
           <w:rPr>
             <w:rStyle w:val="Hyperlink"/>
@@ -1688,7 +1688,7 @@
             <w:noProof/>
             <w:webHidden/>
           </w:rPr>
-          <w:instrText xml:space="preserve"> PAGEREF _Toc87883399 \h </w:instrText>
+          <w:instrText xml:space="preserve"> PAGEREF _Toc88035544 \h </w:instrText>
         </w:r>
         <w:r>
           <w:rPr>
@@ -1733,7 +1733,7 @@
           <w:lang/>
         </w:rPr>
       </w:pPr>
-      <w:hyperlink w:anchor="_Toc87883400" w:history="1">
+      <w:hyperlink w:anchor="_Toc88035545" w:history="1">
         <w:r>
           <w:rPr>
             <w:rStyle w:val="Hyperlink"/>
@@ -1764,7 +1764,7 @@
             <w:noProof/>
             <w:webHidden/>
           </w:rPr>
-          <w:instrText xml:space="preserve"> PAGEREF _Toc87883400 \h </w:instrText>
+          <w:instrText xml:space="preserve"> PAGEREF _Toc88035545 \h </w:instrText>
         </w:r>
         <w:r>
           <w:rPr>
@@ -1809,7 +1809,7 @@
           <w:lang/>
         </w:rPr>
       </w:pPr>
-      <w:hyperlink w:anchor="_Toc87883401" w:history="1">
+      <w:hyperlink w:anchor="_Toc88035546" w:history="1">
         <w:r>
           <w:rPr>
             <w:rStyle w:val="Hyperlink"/>
@@ -1847,7 +1847,7 @@
             <w:noProof/>
             <w:webHidden/>
           </w:rPr>
-          <w:instrText xml:space="preserve"> PAGEREF _Toc87883401 \h </w:instrText>
+          <w:instrText xml:space="preserve"> PAGEREF _Toc88035546 \h </w:instrText>
         </w:r>
         <w:r>
           <w:rPr>
@@ -1892,7 +1892,7 @@
           <w:lang/>
         </w:rPr>
       </w:pPr>
-      <w:hyperlink w:anchor="_Toc87883402" w:history="1">
+      <w:hyperlink w:anchor="_Toc88035547" w:history="1">
         <w:r>
           <w:rPr>
             <w:rStyle w:val="Hyperlink"/>
@@ -1923,7 +1923,7 @@
             <w:noProof/>
             <w:webHidden/>
           </w:rPr>
-          <w:instrText xml:space="preserve"> PAGEREF _Toc87883402 \h </w:instrText>
+          <w:instrText xml:space="preserve"> PAGEREF _Toc88035547 \h </w:instrText>
         </w:r>
         <w:r>
           <w:rPr>
@@ -1968,7 +1968,7 @@
           <w:lang/>
         </w:rPr>
       </w:pPr>
-      <w:hyperlink w:anchor="_Toc87883403" w:history="1">
+      <w:hyperlink w:anchor="_Toc88035548" w:history="1">
         <w:r>
           <w:rPr>
             <w:rStyle w:val="Hyperlink"/>
@@ -1999,7 +1999,7 @@
             <w:noProof/>
             <w:webHidden/>
           </w:rPr>
-          <w:instrText xml:space="preserve"> PAGEREF _Toc87883403 \h </w:instrText>
+          <w:instrText xml:space="preserve"> PAGEREF _Toc88035548 \h </w:instrText>
         </w:r>
         <w:r>
           <w:rPr>
@@ -2044,7 +2044,7 @@
           <w:lang/>
         </w:rPr>
       </w:pPr>
-      <w:hyperlink w:anchor="_Toc87883404" w:history="1">
+      <w:hyperlink w:anchor="_Toc88035549" w:history="1">
         <w:r>
           <w:rPr>
             <w:rStyle w:val="Hyperlink"/>
@@ -2075,7 +2075,7 @@
             <w:noProof/>
             <w:webHidden/>
           </w:rPr>
-          <w:instrText xml:space="preserve"> PAGEREF _Toc87883404 \h </w:instrText>
+          <w:instrText xml:space="preserve"> PAGEREF _Toc88035549 \h </w:instrText>
         </w:r>
         <w:r>
           <w:rPr>
@@ -2120,7 +2120,7 @@
           <w:lang/>
         </w:rPr>
       </w:pPr>
-      <w:hyperlink w:anchor="_Toc87883405" w:history="1">
+      <w:hyperlink w:anchor="_Toc88035550" w:history="1">
         <w:r>
           <w:rPr>
             <w:rStyle w:val="Hyperlink"/>
@@ -2151,7 +2151,7 @@
             <w:noProof/>
             <w:webHidden/>
           </w:rPr>
-          <w:instrText xml:space="preserve"> PAGEREF _Toc87883405 \h </w:instrText>
+          <w:instrText xml:space="preserve"> PAGEREF _Toc88035550 \h </w:instrText>
         </w:r>
         <w:r>
           <w:rPr>
@@ -2196,7 +2196,7 @@
           <w:lang/>
         </w:rPr>
       </w:pPr>
-      <w:hyperlink w:anchor="_Toc87883406" w:history="1">
+      <w:hyperlink w:anchor="_Toc88035551" w:history="1">
         <w:r>
           <w:rPr>
             <w:rStyle w:val="Hyperlink"/>
@@ -2227,7 +2227,7 @@
             <w:noProof/>
             <w:webHidden/>
           </w:rPr>
-          <w:instrText xml:space="preserve"> PAGEREF _Toc87883406 \h </w:instrText>
+          <w:instrText xml:space="preserve"> PAGEREF _Toc88035551 \h </w:instrText>
         </w:r>
         <w:r>
           <w:rPr>
@@ -2272,7 +2272,7 @@
           <w:lang/>
         </w:rPr>
       </w:pPr>
-      <w:hyperlink w:anchor="_Toc87883407" w:history="1">
+      <w:hyperlink w:anchor="_Toc88035552" w:history="1">
         <w:r>
           <w:rPr>
             <w:rStyle w:val="Hyperlink"/>
@@ -2303,7 +2303,7 @@
             <w:noProof/>
             <w:webHidden/>
           </w:rPr>
-          <w:instrText xml:space="preserve"> PAGEREF _Toc87883407 \h </w:instrText>
+          <w:instrText xml:space="preserve"> PAGEREF _Toc88035552 \h </w:instrText>
         </w:r>
         <w:r>
           <w:rPr>
@@ -2348,7 +2348,7 @@
           <w:lang/>
         </w:rPr>
       </w:pPr>
-      <w:hyperlink w:anchor="_Toc87883408" w:history="1">
+      <w:hyperlink w:anchor="_Toc88035553" w:history="1">
         <w:r>
           <w:rPr>
             <w:rStyle w:val="Hyperlink"/>
@@ -2379,7 +2379,7 @@
             <w:noProof/>
             <w:webHidden/>
           </w:rPr>
-          <w:instrText xml:space="preserve"> PAGEREF _Toc87883408 \h </w:instrText>
+          <w:instrText xml:space="preserve"> PAGEREF _Toc88035553 \h </w:instrText>
         </w:r>
         <w:r>
           <w:rPr>
@@ -2417,7 +2417,7 @@
           <w:rFonts w:ascii="Times New Roman" w:hAnsi="Times New Roman" w:cs="Times New Roman"/>
           <w:sz w:val="36"/>
           <w:szCs w:val="36"/>
-          <w:lang w:val="vi-VN"/>
+          <w:lang w:val="en-US"/>
         </w:rPr>
       </w:pPr>
       <w:r>
@@ -2467,7 +2467,7 @@
         </w:rPr>
       </w:pPr>
       <w:bookmarkStart w:id="0" w:name="_Toc86155700"/>
-      <w:bookmarkStart w:id="1" w:name="_Toc87883378"/>
+      <w:bookmarkStart w:id="1" w:name="_Toc88035523"/>
       <w:r>
         <w:rPr>
           <w:rFonts w:ascii="Times New Roman" w:hAnsi="Times New Roman" w:cs="Times New Roman"/>
@@ -2506,7 +2506,7 @@
         </w:rPr>
       </w:pPr>
       <w:bookmarkStart w:id="2" w:name="_Toc86155701"/>
-      <w:bookmarkStart w:id="3" w:name="_Toc87883379"/>
+      <w:bookmarkStart w:id="3" w:name="_Toc88035524"/>
       <w:r>
         <w:rPr>
           <w:rFonts w:ascii="Times New Roman" w:hAnsi="Times New Roman" w:cs="Times New Roman"/>
@@ -2537,7 +2537,7 @@
         </w:rPr>
       </w:pPr>
       <w:bookmarkStart w:id="4" w:name="_Toc86155702"/>
-      <w:bookmarkStart w:id="5" w:name="_Toc87883380"/>
+      <w:bookmarkStart w:id="5" w:name="_Toc88035525"/>
       <w:r>
         <w:rPr>
           <w:rFonts w:ascii="Times New Roman" w:hAnsi="Times New Roman" w:cs="Times New Roman"/>
@@ -2959,7 +2959,7 @@
         </w:rPr>
       </w:pPr>
       <w:bookmarkStart w:id="6" w:name="_Toc86155703"/>
-      <w:bookmarkStart w:id="7" w:name="_Toc87883381"/>
+      <w:bookmarkStart w:id="7" w:name="_Toc88035526"/>
       <w:r>
         <w:rPr>
           <w:rFonts w:ascii="Times New Roman" w:hAnsi="Times New Roman" w:cs="Times New Roman"/>
@@ -2991,7 +2991,7 @@
           <w:lang w:val="vi-VN"/>
         </w:rPr>
       </w:pPr>
-      <w:bookmarkStart w:id="8" w:name="_Toc87883382"/>
+      <w:bookmarkStart w:id="8" w:name="_Toc88035527"/>
       <w:r>
         <w:rPr>
           <w:rFonts w:ascii="Times New Roman" w:hAnsi="Times New Roman" w:cs="Times New Roman"/>
@@ -3286,7 +3286,7 @@
           <w:lang w:val="vi-VN"/>
         </w:rPr>
       </w:pPr>
-      <w:bookmarkStart w:id="9" w:name="_Toc87883383"/>
+      <w:bookmarkStart w:id="9" w:name="_Toc88035528"/>
       <w:r>
         <w:rPr>
           <w:rFonts w:ascii="Times New Roman" w:hAnsi="Times New Roman" w:cs="Times New Roman"/>
@@ -3597,7 +3597,7 @@
           <w:lang w:val="vi-VN"/>
         </w:rPr>
       </w:pPr>
-      <w:bookmarkStart w:id="10" w:name="_Toc87883384"/>
+      <w:bookmarkStart w:id="10" w:name="_Toc88035529"/>
       <w:r>
         <w:rPr>
           <w:rFonts w:ascii="Times New Roman" w:hAnsi="Times New Roman" w:cs="Times New Roman"/>
@@ -4024,7 +4024,7 @@
           <w:lang w:val="vi-VN"/>
         </w:rPr>
       </w:pPr>
-      <w:bookmarkStart w:id="11" w:name="_Toc87883385"/>
+      <w:bookmarkStart w:id="11" w:name="_Toc88035530"/>
       <w:r>
         <w:rPr>
           <w:rFonts w:ascii="Times New Roman" w:hAnsi="Times New Roman" w:cs="Times New Roman"/>
@@ -4427,7 +4427,7 @@
           <w:lang w:val="vi-VN"/>
         </w:rPr>
       </w:pPr>
-      <w:bookmarkStart w:id="12" w:name="_Toc87883386"/>
+      <w:bookmarkStart w:id="12" w:name="_Toc88035531"/>
       <w:r>
         <w:rPr>
           <w:rFonts w:ascii="Times New Roman" w:hAnsi="Times New Roman" w:cs="Times New Roman"/>
@@ -4438,7 +4438,31 @@
           <w:szCs w:val="28"/>
           <w:lang w:val="vi-VN"/>
         </w:rPr>
-        <w:t>2.5. Sắp xếp trộn</w:t>
+        <w:t xml:space="preserve">2.5. Sắp xếp </w:t>
+      </w:r>
+      <w:r>
+        <w:rPr>
+          <w:rFonts w:ascii="Times New Roman" w:hAnsi="Times New Roman" w:cs="Times New Roman"/>
+          <w:b/>
+          <w:bCs/>
+          <w:color w:val="auto"/>
+          <w:sz w:val="28"/>
+          <w:szCs w:val="28"/>
+          <w:lang w:val="vi-VN"/>
+        </w:rPr>
+        <w:t>T</w:t>
+      </w:r>
+      <w:r>
+        <w:rPr>
+          <w:rFonts w:ascii="Times New Roman" w:hAnsi="Times New Roman" w:cs="Times New Roman"/>
+          <w:b/>
+          <w:bCs/>
+          <w:color w:val="auto"/>
+          <w:sz w:val="28"/>
+          <w:szCs w:val="28"/>
+          <w:lang w:val="vi-VN"/>
+        </w:rPr>
+        <w:t>rộn</w:t>
       </w:r>
       <w:r>
         <w:rPr>
@@ -4824,7 +4848,7 @@
         </w:rPr>
       </w:pPr>
       <w:bookmarkStart w:id="13" w:name="_Toc86155704"/>
-      <w:bookmarkStart w:id="14" w:name="_Toc87883387"/>
+      <w:bookmarkStart w:id="14" w:name="_Toc88035532"/>
       <w:r>
         <w:rPr>
           <w:rFonts w:ascii="Times New Roman" w:hAnsi="Times New Roman" w:cs="Times New Roman"/>
@@ -4943,7 +4967,7 @@
           <w:lang w:val="vi-VN"/>
         </w:rPr>
       </w:pPr>
-      <w:bookmarkStart w:id="15" w:name="_Toc87883388"/>
+      <w:bookmarkStart w:id="15" w:name="_Toc88035533"/>
       <w:r>
         <w:rPr>
           <w:rFonts w:ascii="Times New Roman" w:hAnsi="Times New Roman" w:cs="Times New Roman"/>
@@ -5412,7 +5436,7 @@
         </w:rPr>
       </w:pPr>
       <w:bookmarkStart w:id="16" w:name="_Toc86155705"/>
-      <w:bookmarkStart w:id="17" w:name="_Toc87883389"/>
+      <w:bookmarkStart w:id="17" w:name="_Toc88035534"/>
       <w:r>
         <w:rPr>
           <w:rFonts w:ascii="Times New Roman" w:hAnsi="Times New Roman" w:cs="Times New Roman"/>
@@ -5443,7 +5467,7 @@
         </w:rPr>
       </w:pPr>
       <w:bookmarkStart w:id="18" w:name="_Toc86155706"/>
-      <w:bookmarkStart w:id="19" w:name="_Toc87883390"/>
+      <w:bookmarkStart w:id="19" w:name="_Toc88035535"/>
       <w:r>
         <w:rPr>
           <w:rFonts w:ascii="Times New Roman" w:hAnsi="Times New Roman" w:cs="Times New Roman"/>
@@ -5486,7 +5510,7 @@
           <w:lang w:val="vi-VN"/>
         </w:rPr>
       </w:pPr>
-      <w:bookmarkStart w:id="20" w:name="_Toc87883391"/>
+      <w:bookmarkStart w:id="20" w:name="_Toc88035536"/>
       <w:r>
         <w:rPr>
           <w:rFonts w:ascii="Times New Roman" w:hAnsi="Times New Roman" w:cs="Times New Roman"/>
@@ -5537,7 +5561,7 @@
           <w:lang w:val="vi-VN"/>
         </w:rPr>
       </w:pPr>
-      <w:bookmarkStart w:id="21" w:name="_Toc87883392"/>
+      <w:bookmarkStart w:id="21" w:name="_Toc88035537"/>
       <w:r>
         <w:rPr>
           <w:rFonts w:ascii="Times New Roman" w:hAnsi="Times New Roman" w:cs="Times New Roman"/>
@@ -5589,7 +5613,7 @@
           <w:lang w:val="vi-VN"/>
         </w:rPr>
       </w:pPr>
-      <w:bookmarkStart w:id="22" w:name="_Toc87883393"/>
+      <w:bookmarkStart w:id="22" w:name="_Toc88035538"/>
       <w:r>
         <w:rPr>
           <w:rFonts w:ascii="Times New Roman" w:hAnsi="Times New Roman" w:cs="Times New Roman"/>
@@ -5710,7 +5734,7 @@
           <v:shape id="_x0000_i1025" type="#_x0000_t75" style="width:334.8pt;height:204.6pt" o:ole="">
             <v:imagedata r:id="rId11" o:title=""/>
           </v:shape>
-          <o:OLEObject Type="Embed" ProgID="Word.OpenDocumentText.12" ShapeID="_x0000_i1025" DrawAspect="Content" ObjectID="_1698496235" r:id="rId12"/>
+          <o:OLEObject Type="Embed" ProgID="Word.OpenDocumentText.12" ShapeID="_x0000_i1025" DrawAspect="Content" ObjectID="_1698649386" r:id="rId12"/>
         </w:object>
       </w:r>
     </w:p>
@@ -5893,7 +5917,7 @@
           <w:lang w:val="vi-VN"/>
         </w:rPr>
       </w:pPr>
-      <w:bookmarkStart w:id="24" w:name="_Toc87883394"/>
+      <w:bookmarkStart w:id="24" w:name="_Toc88035539"/>
       <w:r>
         <w:rPr>
           <w:rFonts w:ascii="Times New Roman" w:hAnsi="Times New Roman" w:cs="Times New Roman"/>
@@ -6071,7 +6095,7 @@
         </w:rPr>
       </w:pPr>
       <w:bookmarkStart w:id="25" w:name="_Toc86155707"/>
-      <w:bookmarkStart w:id="26" w:name="_Toc87883395"/>
+      <w:bookmarkStart w:id="26" w:name="_Toc88035540"/>
       <w:r>
         <w:rPr>
           <w:rFonts w:ascii="Times New Roman" w:hAnsi="Times New Roman" w:cs="Times New Roman"/>
@@ -6102,7 +6126,7 @@
           <w:lang w:val="vi-VN"/>
         </w:rPr>
       </w:pPr>
-      <w:bookmarkStart w:id="27" w:name="_Toc87883396"/>
+      <w:bookmarkStart w:id="27" w:name="_Toc88035541"/>
       <w:r>
         <w:rPr>
           <w:rFonts w:ascii="Times New Roman" w:hAnsi="Times New Roman" w:cs="Times New Roman"/>
@@ -6289,7 +6313,7 @@
           <w:lang w:val="vi-VN"/>
         </w:rPr>
       </w:pPr>
-      <w:bookmarkStart w:id="28" w:name="_Toc87883397"/>
+      <w:bookmarkStart w:id="28" w:name="_Toc88035542"/>
       <w:r>
         <w:rPr>
           <w:rFonts w:ascii="Times New Roman" w:hAnsi="Times New Roman" w:cs="Times New Roman"/>
@@ -6544,7 +6568,7 @@
           <w:lang w:val="vi-VN"/>
         </w:rPr>
       </w:pPr>
-      <w:bookmarkStart w:id="29" w:name="_Toc87883398"/>
+      <w:bookmarkStart w:id="29" w:name="_Toc88035543"/>
       <w:r>
         <w:rPr>
           <w:rFonts w:ascii="Times New Roman" w:hAnsi="Times New Roman" w:cs="Times New Roman"/>
@@ -6682,7 +6706,7 @@
           <v:shape id="_x0000_i1026" type="#_x0000_t75" style="width:418.8pt;height:139.8pt" o:ole="">
             <v:imagedata r:id="rId15" o:title=""/>
           </v:shape>
-          <o:OLEObject Type="Embed" ProgID="Word.OpenDocumentText.12" ShapeID="_x0000_i1026" DrawAspect="Content" ObjectID="_1698496236" r:id="rId16"/>
+          <o:OLEObject Type="Embed" ProgID="Word.OpenDocumentText.12" ShapeID="_x0000_i1026" DrawAspect="Content" ObjectID="_1698649387" r:id="rId16"/>
         </w:object>
       </w:r>
     </w:p>
@@ -7103,7 +7127,7 @@
           <w:lang w:val="vi-VN"/>
         </w:rPr>
       </w:pPr>
-      <w:bookmarkStart w:id="31" w:name="_Toc87883399"/>
+      <w:bookmarkStart w:id="31" w:name="_Toc88035544"/>
       <w:r>
         <w:rPr>
           <w:rFonts w:ascii="Times New Roman" w:hAnsi="Times New Roman" w:cs="Times New Roman"/>
@@ -7230,7 +7254,7 @@
           <w:lang w:val="vi-VN"/>
         </w:rPr>
       </w:pPr>
-      <w:bookmarkStart w:id="32" w:name="_Toc87883400"/>
+      <w:bookmarkStart w:id="32" w:name="_Toc88035545"/>
       <w:r>
         <w:rPr>
           <w:rFonts w:ascii="Times New Roman" w:hAnsi="Times New Roman" w:cs="Times New Roman"/>
@@ -7564,7 +7588,7 @@
           <w:lang w:val="vi-VN"/>
         </w:rPr>
       </w:pPr>
-      <w:bookmarkStart w:id="33" w:name="_Toc87883401"/>
+      <w:bookmarkStart w:id="33" w:name="_Toc88035546"/>
       <w:r>
         <w:rPr>
           <w:rFonts w:ascii="Times New Roman" w:hAnsi="Times New Roman" w:cs="Times New Roman"/>
@@ -7629,7 +7653,7 @@
           <w:lang w:val="vi-VN"/>
         </w:rPr>
       </w:pPr>
-      <w:bookmarkStart w:id="34" w:name="_Toc87883402"/>
+      <w:bookmarkStart w:id="34" w:name="_Toc88035547"/>
       <w:r>
         <w:rPr>
           <w:rFonts w:ascii="Times New Roman" w:hAnsi="Times New Roman" w:cs="Times New Roman"/>
@@ -7657,7 +7681,7 @@
           <w:lang w:val="vi-VN"/>
         </w:rPr>
       </w:pPr>
-      <w:bookmarkStart w:id="35" w:name="_Toc87883403"/>
+      <w:bookmarkStart w:id="35" w:name="_Toc88035548"/>
       <w:r>
         <w:rPr>
           <w:rFonts w:ascii="Times New Roman" w:hAnsi="Times New Roman" w:cs="Times New Roman"/>
@@ -7710,7 +7734,7 @@
           <w:lang w:val="vi-VN"/>
         </w:rPr>
       </w:pPr>
-      <w:bookmarkStart w:id="36" w:name="_Toc87883404"/>
+      <w:bookmarkStart w:id="36" w:name="_Toc88035549"/>
       <w:r>
         <w:rPr>
           <w:rFonts w:ascii="Times New Roman" w:hAnsi="Times New Roman" w:cs="Times New Roman"/>
@@ -7739,7 +7763,7 @@
           <w:lang w:val="vi-VN"/>
         </w:rPr>
       </w:pPr>
-      <w:bookmarkStart w:id="37" w:name="_Toc87883405"/>
+      <w:bookmarkStart w:id="37" w:name="_Toc88035550"/>
       <w:r>
         <w:rPr>
           <w:rFonts w:ascii="Times New Roman" w:hAnsi="Times New Roman" w:cs="Times New Roman"/>
@@ -7768,7 +7792,7 @@
           <w:lang w:val="vi-VN"/>
         </w:rPr>
       </w:pPr>
-      <w:bookmarkStart w:id="38" w:name="_Toc87883406"/>
+      <w:bookmarkStart w:id="38" w:name="_Toc88035551"/>
       <w:r>
         <w:rPr>
           <w:rFonts w:ascii="Times New Roman" w:hAnsi="Times New Roman" w:cs="Times New Roman"/>
@@ -7808,7 +7832,7 @@
           <w:lang w:val="vi-VN"/>
         </w:rPr>
       </w:pPr>
-      <w:bookmarkStart w:id="39" w:name="_Toc87883407"/>
+      <w:bookmarkStart w:id="39" w:name="_Toc88035552"/>
       <w:r>
         <w:rPr>
           <w:rFonts w:ascii="Times New Roman" w:hAnsi="Times New Roman" w:cs="Times New Roman"/>
@@ -7848,7 +7872,7 @@
           <w:lang w:val="vi-VN"/>
         </w:rPr>
       </w:pPr>
-      <w:bookmarkStart w:id="40" w:name="_Toc87883408"/>
+      <w:bookmarkStart w:id="40" w:name="_Toc88035553"/>
       <w:r>
         <w:rPr>
           <w:rFonts w:ascii="Times New Roman" w:hAnsi="Times New Roman" w:cs="Times New Roman"/>

</xml_diff>